<commit_message>
Reverted test databases to pretest data.
</commit_message>
<xml_diff>
--- a/tests/resources/Saved/21TRC05611fop_test_Crim_Traffic Judgment Entry.docx
+++ b/tests/resources/Saved/21TRC05611fop_test_Crim_Traffic Judgment Entry.docx
@@ -601,7 +601,7 @@
           <w:sz w:val="20"/>
           <w:szCs w:val="20"/>
         </w:rPr>
-        <w:t xml:space="preserve"> on April 09, 2022.</w:t>
+        <w:t xml:space="preserve"> on April 10, 2022.</w:t>
       </w:r>
       <w:r>
         <w:rPr>
@@ -2441,7 +2441,7 @@
           <w:sz w:val="20"/>
           <w:szCs w:val="20"/>
         </w:rPr>
-        <w:t xml:space="preserve">April 09, 2022</w:t>
+        <w:t xml:space="preserve">April 10, 2022</w:t>
       </w:r>
       <w:r>
         <w:rPr>
@@ -2622,7 +2622,7 @@
           <w:sz w:val="20"/>
           <w:szCs w:val="20"/>
         </w:rPr>
-        <w:t xml:space="preserve">June 08, 2022</w:t>
+        <w:t xml:space="preserve">June 09, 2022</w:t>
       </w:r>
       <w:r>
         <w:rPr>
@@ -2799,7 +2799,7 @@
           <w:sz w:val="20"/>
           <w:szCs w:val="20"/>
         </w:rPr>
-        <w:t xml:space="preserve"> license is suspended from April 09, 2022</w:t>
+        <w:t xml:space="preserve"> license is suspended from April 10, 2022</w:t>
       </w:r>
       <w:r>
         <w:rPr>

</xml_diff>

<commit_message>
Added test for No Plea Bond
</commit_message>
<xml_diff>
--- a/tests/resources/Saved/21TRC05611fop_test_Crim_Traffic Judgment Entry.docx
+++ b/tests/resources/Saved/21TRC05611fop_test_Crim_Traffic Judgment Entry.docx
@@ -598,7 +598,7 @@
           <w:sz w:val="20"/>
           <w:szCs w:val="20"/>
         </w:rPr>
-        <w:t xml:space="preserve"> on April 24, 2022.</w:t>
+        <w:t xml:space="preserve"> on April 25, 2022.</w:t>
       </w:r>
       <w:r>
         <w:rPr>
@@ -2390,7 +2390,7 @@
           <w:sz w:val="20"/>
           <w:szCs w:val="20"/>
         </w:rPr>
-        <w:t xml:space="preserve">April 24, 2022</w:t>
+        <w:t xml:space="preserve">April 25, 2022</w:t>
       </w:r>
       <w:r>
         <w:rPr>
@@ -2560,7 +2560,7 @@
           <w:sz w:val="20"/>
           <w:szCs w:val="20"/>
         </w:rPr>
-        <w:t xml:space="preserve">June 23, 2022</w:t>
+        <w:t xml:space="preserve">June 24, 2022</w:t>
       </w:r>
       <w:r>
         <w:rPr>
@@ -2736,7 +2736,7 @@
           <w:sz w:val="20"/>
           <w:szCs w:val="20"/>
         </w:rPr>
-        <w:t xml:space="preserve"> license is suspended from April 24, 2022</w:t>
+        <w:t xml:space="preserve"> license is suspended from April 25, 2022</w:t>
       </w:r>
       <w:r>
         <w:rPr>

</xml_diff>

<commit_message>
Added full JCP test and template to compare.
Added jcp test - need to finish.


Removed dead jail from from comm control and got tests to pass.


Added more jcp conditions - still a few to add.


Added more fields.


Completed JCP test entry and template.
</commit_message>
<xml_diff>
--- a/tests/resources/Saved/21TRC05611fop_test_Crim_Traffic Judgment Entry.docx
+++ b/tests/resources/Saved/21TRC05611fop_test_Crim_Traffic Judgment Entry.docx
@@ -598,7 +598,7 @@
           <w:sz w:val="20"/>
           <w:szCs w:val="20"/>
         </w:rPr>
-        <w:t xml:space="preserve"> on April 30, 2022.</w:t>
+        <w:t xml:space="preserve"> on May 01, 2022.</w:t>
       </w:r>
       <w:r>
         <w:rPr>
@@ -2390,7 +2390,7 @@
           <w:sz w:val="20"/>
           <w:szCs w:val="20"/>
         </w:rPr>
-        <w:t xml:space="preserve">April 30, 2022</w:t>
+        <w:t xml:space="preserve">May 01, 2022</w:t>
       </w:r>
       <w:r>
         <w:rPr>
@@ -2560,7 +2560,7 @@
           <w:sz w:val="20"/>
           <w:szCs w:val="20"/>
         </w:rPr>
-        <w:t xml:space="preserve">June 29, 2022</w:t>
+        <w:t xml:space="preserve">June 30, 2022</w:t>
       </w:r>
       <w:r>
         <w:rPr>
@@ -2736,7 +2736,7 @@
           <w:sz w:val="20"/>
           <w:szCs w:val="20"/>
         </w:rPr>
-        <w:t xml:space="preserve"> license is suspended from April 30, 2022</w:t>
+        <w:t xml:space="preserve"> license is suspended from May 01, 2022</w:t>
       </w:r>
       <w:r>
         <w:rPr>

</xml_diff>

<commit_message>
Updated check_barkschat to remove asteriks. 100 pass of tests.
</commit_message>
<xml_diff>
--- a/tests/resources/Saved/21TRC05611fop_test_Crim_Traffic Judgment Entry.docx
+++ b/tests/resources/Saved/21TRC05611fop_test_Crim_Traffic Judgment Entry.docx
@@ -1076,7 +1076,7 @@
                 <w:sz w:val="20"/>
                 <w:szCs w:val="20"/>
               </w:rPr>
-              <w:t xml:space="preserve">4511.19A1A***</w:t>
+              <w:t xml:space="preserve">4511.19A1A</w:t>
             </w:r>
           </w:p>
         </w:tc>
@@ -1114,7 +1114,7 @@
                 <w:sz w:val="20"/>
                 <w:szCs w:val="20"/>
               </w:rPr>
-              <w:t xml:space="preserve">4511.19A2***</w:t>
+              <w:t xml:space="preserve">4511.19A2</w:t>
             </w:r>
           </w:p>
         </w:tc>

</xml_diff>

<commit_message>
Updated fields to pass tests.
</commit_message>
<xml_diff>
--- a/tests/resources/Saved/21TRC05611fop_test_Crim_Traffic Judgment Entry.docx
+++ b/tests/resources/Saved/21TRC05611fop_test_Crim_Traffic Judgment Entry.docx
@@ -598,7 +598,7 @@
           <w:sz w:val="20"/>
           <w:szCs w:val="20"/>
         </w:rPr>
-        <w:t xml:space="preserve"> on May 01, 2022.</w:t>
+        <w:t xml:space="preserve"> on May 05, 2022.</w:t>
       </w:r>
       <w:r>
         <w:rPr>
@@ -2390,7 +2390,7 @@
           <w:sz w:val="20"/>
           <w:szCs w:val="20"/>
         </w:rPr>
-        <w:t xml:space="preserve">May 01, 2022</w:t>
+        <w:t xml:space="preserve">May 05, 2022</w:t>
       </w:r>
       <w:r>
         <w:rPr>
@@ -2560,7 +2560,7 @@
           <w:sz w:val="20"/>
           <w:szCs w:val="20"/>
         </w:rPr>
-        <w:t xml:space="preserve">June 30, 2022</w:t>
+        <w:t xml:space="preserve">July 04, 2022</w:t>
       </w:r>
       <w:r>
         <w:rPr>
@@ -2736,7 +2736,7 @@
           <w:sz w:val="20"/>
           <w:szCs w:val="20"/>
         </w:rPr>
-        <w:t xml:space="preserve"> license is suspended from May 01, 2022</w:t>
+        <w:t xml:space="preserve"> license is suspended from May 05, 2022</w:t>
       </w:r>
       <w:r>
         <w:rPr>

</xml_diff>

<commit_message>
Ran tests and after fixing ComboBox all pass.
</commit_message>
<xml_diff>
--- a/tests/resources/Saved/21TRC05611fop_test_Crim_Traffic Judgment Entry.docx
+++ b/tests/resources/Saved/21TRC05611fop_test_Crim_Traffic Judgment Entry.docx
@@ -598,7 +598,7 @@
           <w:sz w:val="20"/>
           <w:szCs w:val="20"/>
         </w:rPr>
-        <w:t xml:space="preserve"> on May 05, 2022.</w:t>
+        <w:t xml:space="preserve"> on May 06, 2022.</w:t>
       </w:r>
       <w:r>
         <w:rPr>
@@ -2390,7 +2390,7 @@
           <w:sz w:val="20"/>
           <w:szCs w:val="20"/>
         </w:rPr>
-        <w:t xml:space="preserve">May 05, 2022</w:t>
+        <w:t xml:space="preserve">May 06, 2022</w:t>
       </w:r>
       <w:r>
         <w:rPr>
@@ -2560,7 +2560,7 @@
           <w:sz w:val="20"/>
           <w:szCs w:val="20"/>
         </w:rPr>
-        <w:t xml:space="preserve">July 04, 2022</w:t>
+        <w:t xml:space="preserve">July 05, 2022</w:t>
       </w:r>
       <w:r>
         <w:rPr>
@@ -2736,7 +2736,7 @@
           <w:sz w:val="20"/>
           <w:szCs w:val="20"/>
         </w:rPr>
-        <w:t xml:space="preserve"> license is suspended from May 05, 2022</w:t>
+        <w:t xml:space="preserve"> license is suspended from May 06, 2022</w:t>
       </w:r>
       <w:r>
         <w:rPr>

</xml_diff>

<commit_message>
Refactored transfer_field_data_to_model in base dialogs.
</commit_message>
<xml_diff>
--- a/tests/resources/Saved/21TRC05611fop_test_Crim_Traffic Judgment Entry.docx
+++ b/tests/resources/Saved/21TRC05611fop_test_Crim_Traffic Judgment Entry.docx
@@ -598,7 +598,7 @@
           <w:sz w:val="20"/>
           <w:szCs w:val="20"/>
         </w:rPr>
-        <w:t xml:space="preserve"> on May 06, 2022.</w:t>
+        <w:t xml:space="preserve"> on May 07, 2022.</w:t>
       </w:r>
       <w:r>
         <w:rPr>
@@ -2390,7 +2390,7 @@
           <w:sz w:val="20"/>
           <w:szCs w:val="20"/>
         </w:rPr>
-        <w:t xml:space="preserve">May 06, 2022</w:t>
+        <w:t xml:space="preserve">May 07, 2022</w:t>
       </w:r>
       <w:r>
         <w:rPr>
@@ -2560,7 +2560,7 @@
           <w:sz w:val="20"/>
           <w:szCs w:val="20"/>
         </w:rPr>
-        <w:t xml:space="preserve">July 05, 2022</w:t>
+        <w:t xml:space="preserve">July 06, 2022</w:t>
       </w:r>
       <w:r>
         <w:rPr>
@@ -2736,7 +2736,7 @@
           <w:sz w:val="20"/>
           <w:szCs w:val="20"/>
         </w:rPr>
-        <w:t xml:space="preserve"> license is suspended from May 06, 2022</w:t>
+        <w:t xml:space="preserve"> license is suspended from May 07, 2022</w:t>
       </w:r>
       <w:r>
         <w:rPr>

</xml_diff>

<commit_message>
Updated Bond amount to None for all Bonds.
Working on info checkers for Not Guilty.


Set bond and special condition frames to hide for continue bond on NGB.


Updated bond hearing and no plea bond to say none for type.


Refactored base dialog transfer_view some more.


Refactored view_modifier transfer_model.


Renamed terms object to model class in base dialog transfer.


Fixed PCVH Bond.
</commit_message>
<xml_diff>
--- a/tests/resources/Saved/21TRC05611fop_test_Crim_Traffic Judgment Entry.docx
+++ b/tests/resources/Saved/21TRC05611fop_test_Crim_Traffic Judgment Entry.docx
@@ -598,7 +598,7 @@
           <w:sz w:val="20"/>
           <w:szCs w:val="20"/>
         </w:rPr>
-        <w:t xml:space="preserve"> on May 07, 2022.</w:t>
+        <w:t xml:space="preserve"> on May 08, 2022.</w:t>
       </w:r>
       <w:r>
         <w:rPr>
@@ -2390,7 +2390,7 @@
           <w:sz w:val="20"/>
           <w:szCs w:val="20"/>
         </w:rPr>
-        <w:t xml:space="preserve">May 07, 2022</w:t>
+        <w:t xml:space="preserve">May 08, 2022</w:t>
       </w:r>
       <w:r>
         <w:rPr>
@@ -2560,7 +2560,7 @@
           <w:sz w:val="20"/>
           <w:szCs w:val="20"/>
         </w:rPr>
-        <w:t xml:space="preserve">July 06, 2022</w:t>
+        <w:t xml:space="preserve">July 07, 2022</w:t>
       </w:r>
       <w:r>
         <w:rPr>
@@ -2736,7 +2736,7 @@
           <w:sz w:val="20"/>
           <w:szCs w:val="20"/>
         </w:rPr>
-        <w:t xml:space="preserve"> license is suspended from May 07, 2022</w:t>
+        <w:t xml:space="preserve"> license is suspended from May 08, 2022</w:t>
       </w:r>
       <w:r>
         <w:rPr>

</xml_diff>